<commit_message>
Se arreglo la fecha del informe
</commit_message>
<xml_diff>
--- a/Informe_Validacion_Placas-Tenencia_Aux-15-20.docx
+++ b/Informe_Validacion_Placas-Tenencia_Aux-15-20.docx
@@ -491,7 +491,27 @@
           <w:szCs w:val="21"/>
           <w:lang w:eastAsia="es-MX"/>
         </w:rPr>
-        <w:t xml:space="preserve">La validación se empezó a realizar el 16 de junio de 2021. Hasta el momento se han validado </w:t>
+        <w:t xml:space="preserve">La validación se empezó a realizar el 16 de junio de 2021. Hasta el </w:t>
+      </w:r>
+      <w:r>
+        <w:rPr>
+          <w:rFonts w:ascii="Source Sans Pro" w:hAnsi="Source Sans Pro" w:cs="Calibri"/>
+          <w:color w:val="6F7271"/>
+          <w:sz w:val="21"/>
+          <w:szCs w:val="21"/>
+          <w:lang w:eastAsia="es-MX"/>
+        </w:rPr>
+        <w:t>16 de diciembre de 2021</w:t>
+      </w:r>
+      <w:r>
+        <w:rPr>
+          <w:rFonts w:ascii="Source Sans Pro" w:hAnsi="Source Sans Pro" w:cs="Calibri"/>
+          <w:color w:val="6F7271"/>
+          <w:sz w:val="21"/>
+          <w:szCs w:val="21"/>
+          <w:lang w:eastAsia="es-MX"/>
+        </w:rPr>
+        <w:t xml:space="preserve"> se han validado </w:t>
       </w:r>
       <w:r>
         <w:rPr>
@@ -561,6 +581,7 @@
       <w:r>
         <w:rPr>
           <w:rFonts w:eastAsia="MS Mincho"/>
+          <w:noProof/>
         </w:rPr>
         <w:drawing>
           <wp:inline distT="0" distB="0" distL="0" distR="0" wp14:anchorId="2BA2A7CF" wp14:editId="3080F1AD">

</xml_diff>